<commit_message>
confirmation and font-family change
</commit_message>
<xml_diff>
--- a/user story.docx
+++ b/user story.docx
@@ -3,156 +3,145 @@
 <w:document xmlns:wpc="http://schemas.microsoft.com/office/word/2010/wordprocessingCanvas" xmlns:mc="http://schemas.openxmlformats.org/markup-compatibility/2006" xmlns:o="urn:schemas-microsoft-com:office:office" xmlns:r="http://schemas.openxmlformats.org/officeDocument/2006/relationships" xmlns:m="http://schemas.openxmlformats.org/officeDocument/2006/math" xmlns:v="urn:schemas-microsoft-com:vml" xmlns:wp14="http://schemas.microsoft.com/office/word/2010/wordprocessingDrawing" xmlns:wp="http://schemas.openxmlformats.org/drawingml/2006/wordprocessingDrawing" xmlns:w10="urn:schemas-microsoft-com:office:word" xmlns:w="http://schemas.openxmlformats.org/wordprocessingml/2006/main" xmlns:w14="http://schemas.microsoft.com/office/word/2010/wordml" xmlns:wpg="http://schemas.microsoft.com/office/word/2010/wordprocessingGroup" xmlns:wpi="http://schemas.microsoft.com/office/word/2010/wordprocessingInk" xmlns:wne="http://schemas.microsoft.com/office/word/2006/wordml" xmlns:wps="http://schemas.microsoft.com/office/word/2010/wordprocessingShape" mc:Ignorable="w14 wp14">
   <w:body>
     <w:p>
-      <w:pPr>
-        <w:rPr>
-          <w:rFonts w:hint="eastAsia"/>
-        </w:rPr>
-      </w:pPr>
-      <w:r>
-        <w:rPr>
-          <w:rFonts w:hint="eastAsia"/>
+      <w:r>
+        <w:rPr>
+          <w:rFonts w:hint="eastAsia"/>
+          <w:b/>
+          <w:sz w:val="24"/>
         </w:rPr>
         <w:t>Card</w:t>
       </w:r>
       <w:r>
         <w:rPr>
           <w:rFonts w:hint="eastAsia"/>
-        </w:rPr>
-        <w:t>：接订单</w:t>
-      </w:r>
-    </w:p>
-    <w:p>
-      <w:pPr>
-        <w:rPr>
-          <w:rFonts w:hint="eastAsia"/>
-        </w:rPr>
-      </w:pPr>
-      <w:r>
-        <w:t>Conversation</w:t>
-      </w:r>
-      <w:r>
-        <w:rPr>
-          <w:rFonts w:hint="eastAsia"/>
+          <w:b/>
+          <w:sz w:val="24"/>
         </w:rPr>
         <w:t>：</w:t>
       </w:r>
-    </w:p>
-    <w:p>
-      <w:pPr>
-        <w:rPr>
-          <w:rFonts w:hint="eastAsia"/>
-        </w:rPr>
-      </w:pPr>
-      <w:r>
-        <w:rPr>
-          <w:rFonts w:hint="eastAsia"/>
-        </w:rPr>
-        <w:t>已注册用户，在赚外快页面接单，以便实现服务的供求匹配。</w:t>
-      </w:r>
-    </w:p>
-    <w:p>
-      <w:pPr>
-        <w:rPr>
-          <w:rFonts w:hint="eastAsia"/>
-        </w:rPr>
-      </w:pPr>
-      <w:r>
-        <w:rPr>
-          <w:rFonts w:hint="eastAsia"/>
-        </w:rPr>
-        <w:t>Confirmation</w:t>
-      </w:r>
-      <w:r>
-        <w:rPr>
-          <w:rFonts w:hint="eastAsia"/>
-        </w:rPr>
-        <w:t>：</w:t>
-      </w:r>
-    </w:p>
-    <w:p>
-      <w:pPr>
-        <w:rPr>
-          <w:rFonts w:hint="eastAsia"/>
-        </w:rPr>
-      </w:pPr>
-      <w:r>
-        <w:rPr>
-          <w:rFonts w:hint="eastAsia"/>
-        </w:rPr>
-        <w:t>游客接单（不通过）</w:t>
-      </w:r>
-    </w:p>
-    <w:p>
-      <w:pPr>
-        <w:rPr>
-          <w:rFonts w:hint="eastAsia"/>
-        </w:rPr>
-      </w:pPr>
-      <w:r>
-        <w:rPr>
-          <w:rFonts w:hint="eastAsia"/>
-        </w:rPr>
-        <w:t>注册用户接单（通过）</w:t>
-      </w:r>
-    </w:p>
-    <w:p>
-      <w:pPr>
-        <w:rPr>
-          <w:rFonts w:hint="eastAsia"/>
-        </w:rPr>
-      </w:pPr>
-      <w:r>
-        <w:rPr>
-          <w:rFonts w:hint="eastAsia"/>
-        </w:rPr>
-        <w:t>点击订单显示详细信息（通过）</w:t>
-      </w:r>
-    </w:p>
-    <w:p>
-      <w:pPr>
-        <w:rPr>
-          <w:rFonts w:hint="eastAsia"/>
-        </w:rPr>
-      </w:pPr>
-      <w:r>
-        <w:rPr>
-          <w:rFonts w:hint="eastAsia"/>
-        </w:rPr>
-        <w:t>取快递订单在被接受前，部分信息隐藏（通过）</w:t>
-      </w:r>
-    </w:p>
-    <w:p>
-      <w:pPr>
-        <w:rPr>
-          <w:rFonts w:hint="eastAsia"/>
-        </w:rPr>
-      </w:pPr>
-      <w:r>
-        <w:rPr>
-          <w:rFonts w:hint="eastAsia"/>
-        </w:rPr>
-        <w:t>接单后，其他用户不能再次接单（通过）</w:t>
-      </w:r>
-    </w:p>
-    <w:p>
-      <w:pPr>
-        <w:rPr>
-          <w:rFonts w:hint="eastAsia"/>
-        </w:rPr>
-      </w:pPr>
-      <w:r>
-        <w:rPr>
-          <w:rFonts w:hint="eastAsia"/>
-        </w:rPr>
-        <w:t>接单后，下单用户收到反馈信息（通过</w:t>
+      <w:r>
+        <w:rPr>
+          <w:rFonts w:hint="eastAsia"/>
+        </w:rPr>
+        <w:t>接订单</w:t>
       </w:r>
       <w:bookmarkStart w:id="0" w:name="_GoBack"/>
       <w:bookmarkEnd w:id="0"/>
-      <w:r>
-        <w:rPr>
-          <w:rFonts w:hint="eastAsia"/>
-        </w:rPr>
-        <w:t>）</w:t>
+    </w:p>
+    <w:p>
+      <w:pPr>
+        <w:rPr>
+          <w:b/>
+          <w:sz w:val="24"/>
+        </w:rPr>
+      </w:pPr>
+      <w:r>
+        <w:rPr>
+          <w:b/>
+          <w:sz w:val="24"/>
+        </w:rPr>
+        <w:t>Conversation</w:t>
+      </w:r>
+      <w:r>
+        <w:rPr>
+          <w:rFonts w:hint="eastAsia"/>
+          <w:b/>
+          <w:sz w:val="24"/>
+        </w:rPr>
+        <w:t>：</w:t>
+      </w:r>
+    </w:p>
+    <w:p>
+      <w:r>
+        <w:rPr>
+          <w:rFonts w:hint="eastAsia"/>
+        </w:rPr>
+        <w:t>已注册用户，在赚外快页面接单，以便实现服务的供求匹配。</w:t>
+      </w:r>
+    </w:p>
+    <w:p>
+      <w:pPr>
+        <w:rPr>
+          <w:b/>
+          <w:sz w:val="24"/>
+        </w:rPr>
+      </w:pPr>
+      <w:r>
+        <w:rPr>
+          <w:rFonts w:hint="eastAsia"/>
+          <w:b/>
+          <w:sz w:val="24"/>
+        </w:rPr>
+        <w:t>Confirmation</w:t>
+      </w:r>
+      <w:r>
+        <w:rPr>
+          <w:rFonts w:hint="eastAsia"/>
+          <w:b/>
+          <w:sz w:val="24"/>
+        </w:rPr>
+        <w:t>：</w:t>
+      </w:r>
+    </w:p>
+    <w:p>
+      <w:r>
+        <w:rPr>
+          <w:rFonts w:hint="eastAsia"/>
+        </w:rPr>
+        <w:t>游客接单（不通过）</w:t>
+      </w:r>
+    </w:p>
+    <w:p>
+      <w:r>
+        <w:rPr>
+          <w:rFonts w:hint="eastAsia"/>
+        </w:rPr>
+        <w:t>注册用户接单（通过）</w:t>
+      </w:r>
+    </w:p>
+    <w:p>
+      <w:pPr>
+        <w:rPr>
+          <w:rFonts w:hint="eastAsia"/>
+        </w:rPr>
+      </w:pPr>
+      <w:r>
+        <w:rPr>
+          <w:rFonts w:hint="eastAsia"/>
+        </w:rPr>
+        <w:t>点击订单显示详细信息（通过）</w:t>
+      </w:r>
+    </w:p>
+    <w:p>
+      <w:r>
+        <w:rPr>
+          <w:rFonts w:hint="eastAsia"/>
+        </w:rPr>
+        <w:t>接单成功有提示（通过）</w:t>
+      </w:r>
+    </w:p>
+    <w:p>
+      <w:r>
+        <w:rPr>
+          <w:rFonts w:hint="eastAsia"/>
+        </w:rPr>
+        <w:t>取快递订单在被接受前，部分信息隐藏（通过）</w:t>
+      </w:r>
+    </w:p>
+    <w:p>
+      <w:r>
+        <w:rPr>
+          <w:rFonts w:hint="eastAsia"/>
+        </w:rPr>
+        <w:t>接单后，其他用户不能再次接单（通过）</w:t>
+      </w:r>
+    </w:p>
+    <w:p>
+      <w:r>
+        <w:rPr>
+          <w:rFonts w:hint="eastAsia"/>
+        </w:rPr>
+        <w:t>接单后，下单用户收到反馈信息（通过）</w:t>
       </w:r>
     </w:p>
     <w:p/>

</xml_diff>

<commit_message>
test report and bg change
</commit_message>
<xml_diff>
--- a/user story.docx
+++ b/user story.docx
@@ -21,12 +21,12 @@
       </w:r>
       <w:r>
         <w:rPr>
-          <w:rFonts w:hint="eastAsia"/>
+          <w:rFonts w:ascii="微软雅黑" w:eastAsia="微软雅黑" w:hAnsi="微软雅黑" w:hint="eastAsia"/>
+          <w:sz w:val="28"/>
+          <w:szCs w:val="28"/>
         </w:rPr>
         <w:t>接订单</w:t>
       </w:r>
-      <w:bookmarkStart w:id="0" w:name="_GoBack"/>
-      <w:bookmarkEnd w:id="0"/>
     </w:p>
     <w:p>
       <w:pPr>
@@ -52,99 +52,310 @@
       </w:r>
     </w:p>
     <w:p>
-      <w:r>
-        <w:rPr>
-          <w:rFonts w:hint="eastAsia"/>
+      <w:pPr>
+        <w:rPr>
+          <w:rFonts w:ascii="微软雅黑" w:eastAsia="微软雅黑" w:hAnsi="微软雅黑"/>
+          <w:sz w:val="28"/>
+          <w:szCs w:val="28"/>
+        </w:rPr>
+      </w:pPr>
+      <w:r>
+        <w:rPr>
+          <w:rFonts w:ascii="微软雅黑" w:eastAsia="微软雅黑" w:hAnsi="微软雅黑" w:hint="eastAsia"/>
+          <w:sz w:val="28"/>
+          <w:szCs w:val="28"/>
         </w:rPr>
         <w:t>已注册用户，在赚外快页面接单，以便实现服务的供求匹配。</w:t>
       </w:r>
     </w:p>
     <w:p>
       <w:pPr>
-        <w:rPr>
-          <w:b/>
-          <w:sz w:val="24"/>
-        </w:rPr>
-      </w:pPr>
-      <w:r>
         <w:rPr>
           <w:rFonts w:hint="eastAsia"/>
           <w:b/>
           <w:sz w:val="24"/>
         </w:rPr>
-        <w:t>Confirmation</w:t>
-      </w:r>
+      </w:pPr>
       <w:r>
         <w:rPr>
           <w:rFonts w:hint="eastAsia"/>
           <w:b/>
           <w:sz w:val="24"/>
         </w:rPr>
+        <w:t>Confirmation</w:t>
+      </w:r>
+      <w:r>
+        <w:rPr>
+          <w:rFonts w:hint="eastAsia"/>
+          <w:b/>
+          <w:sz w:val="24"/>
+        </w:rPr>
         <w:t>：</w:t>
       </w:r>
     </w:p>
     <w:p>
-      <w:r>
-        <w:rPr>
-          <w:rFonts w:hint="eastAsia"/>
+      <w:pPr>
+        <w:pStyle w:val="a5"/>
+        <w:numPr>
+          <w:ilvl w:val="0"/>
+          <w:numId w:val="6"/>
+        </w:numPr>
+        <w:ind w:firstLineChars="0"/>
+        <w:rPr>
+          <w:rFonts w:ascii="微软雅黑" w:eastAsia="微软雅黑" w:hAnsi="微软雅黑" w:hint="eastAsia"/>
+          <w:sz w:val="28"/>
+          <w:szCs w:val="28"/>
+        </w:rPr>
+      </w:pPr>
+      <w:r>
+        <w:rPr>
+          <w:rFonts w:ascii="微软雅黑" w:eastAsia="微软雅黑" w:hAnsi="微软雅黑" w:hint="eastAsia"/>
+          <w:sz w:val="28"/>
+          <w:szCs w:val="28"/>
+        </w:rPr>
+        <w:t>有“赚外快”的提示性字眼（通过）</w:t>
+      </w:r>
+    </w:p>
+    <w:p>
+      <w:pPr>
+        <w:pStyle w:val="a5"/>
+        <w:numPr>
+          <w:ilvl w:val="0"/>
+          <w:numId w:val="6"/>
+        </w:numPr>
+        <w:ind w:firstLineChars="0"/>
+        <w:rPr>
+          <w:rFonts w:ascii="微软雅黑" w:eastAsia="微软雅黑" w:hAnsi="微软雅黑" w:hint="eastAsia"/>
+          <w:sz w:val="28"/>
+          <w:szCs w:val="28"/>
+        </w:rPr>
+      </w:pPr>
+      <w:r>
+        <w:rPr>
+          <w:rFonts w:ascii="微软雅黑" w:eastAsia="微软雅黑" w:hAnsi="微软雅黑" w:hint="eastAsia"/>
+          <w:sz w:val="28"/>
+          <w:szCs w:val="28"/>
+        </w:rPr>
+        <w:t>点击订单显示详细信息（通过）</w:t>
+      </w:r>
+    </w:p>
+    <w:p>
+      <w:pPr>
+        <w:pStyle w:val="a5"/>
+        <w:numPr>
+          <w:ilvl w:val="0"/>
+          <w:numId w:val="6"/>
+        </w:numPr>
+        <w:ind w:firstLineChars="0"/>
+        <w:rPr>
+          <w:rFonts w:ascii="微软雅黑" w:eastAsia="微软雅黑" w:hAnsi="微软雅黑"/>
+          <w:sz w:val="28"/>
+          <w:szCs w:val="28"/>
+        </w:rPr>
+      </w:pPr>
+      <w:r>
+        <w:rPr>
+          <w:rFonts w:ascii="微软雅黑" w:eastAsia="微软雅黑" w:hAnsi="微软雅黑" w:hint="eastAsia"/>
+          <w:sz w:val="28"/>
+          <w:szCs w:val="28"/>
         </w:rPr>
         <w:t>游客接单（不通过）</w:t>
       </w:r>
     </w:p>
     <w:p>
-      <w:r>
-        <w:rPr>
-          <w:rFonts w:hint="eastAsia"/>
+      <w:pPr>
+        <w:pStyle w:val="a5"/>
+        <w:numPr>
+          <w:ilvl w:val="0"/>
+          <w:numId w:val="6"/>
+        </w:numPr>
+        <w:ind w:firstLineChars="0"/>
+        <w:rPr>
+          <w:rFonts w:ascii="微软雅黑" w:eastAsia="微软雅黑" w:hAnsi="微软雅黑" w:hint="eastAsia"/>
+          <w:sz w:val="28"/>
+          <w:szCs w:val="28"/>
+        </w:rPr>
+      </w:pPr>
+      <w:bookmarkStart w:id="0" w:name="_GoBack"/>
+      <w:r>
+        <w:rPr>
+          <w:rFonts w:ascii="微软雅黑" w:eastAsia="微软雅黑" w:hAnsi="微软雅黑" w:hint="eastAsia"/>
+          <w:sz w:val="28"/>
+          <w:szCs w:val="28"/>
         </w:rPr>
         <w:t>注册用户接单（通过）</w:t>
       </w:r>
     </w:p>
-    <w:p>
-      <w:pPr>
-        <w:rPr>
-          <w:rFonts w:hint="eastAsia"/>
-        </w:rPr>
-      </w:pPr>
-      <w:r>
-        <w:rPr>
-          <w:rFonts w:hint="eastAsia"/>
-        </w:rPr>
-        <w:t>点击订单显示详细信息（通过）</w:t>
-      </w:r>
-    </w:p>
-    <w:p>
-      <w:r>
-        <w:rPr>
-          <w:rFonts w:hint="eastAsia"/>
+    <w:bookmarkEnd w:id="0"/>
+    <w:p>
+      <w:pPr>
+        <w:pStyle w:val="a5"/>
+        <w:numPr>
+          <w:ilvl w:val="0"/>
+          <w:numId w:val="6"/>
+        </w:numPr>
+        <w:ind w:firstLineChars="0"/>
+        <w:rPr>
+          <w:rFonts w:ascii="微软雅黑" w:eastAsia="微软雅黑" w:hAnsi="微软雅黑"/>
+          <w:sz w:val="28"/>
+          <w:szCs w:val="28"/>
+        </w:rPr>
+      </w:pPr>
+      <w:r>
+        <w:rPr>
+          <w:rFonts w:ascii="微软雅黑" w:eastAsia="微软雅黑" w:hAnsi="微软雅黑" w:hint="eastAsia"/>
+          <w:sz w:val="28"/>
+          <w:szCs w:val="28"/>
         </w:rPr>
         <w:t>接单成功有提示（通过）</w:t>
       </w:r>
     </w:p>
     <w:p>
-      <w:r>
-        <w:rPr>
-          <w:rFonts w:hint="eastAsia"/>
-        </w:rPr>
-        <w:t>取快递订单在被接受前，部分信息隐藏（通过）</w:t>
-      </w:r>
-    </w:p>
-    <w:p>
-      <w:r>
-        <w:rPr>
-          <w:rFonts w:hint="eastAsia"/>
+      <w:pPr>
+        <w:pStyle w:val="a5"/>
+        <w:numPr>
+          <w:ilvl w:val="0"/>
+          <w:numId w:val="6"/>
+        </w:numPr>
+        <w:ind w:firstLineChars="0"/>
+        <w:rPr>
+          <w:rFonts w:ascii="微软雅黑" w:eastAsia="微软雅黑" w:hAnsi="微软雅黑"/>
+          <w:sz w:val="28"/>
+          <w:szCs w:val="28"/>
+        </w:rPr>
+      </w:pPr>
+      <w:r>
+        <w:rPr>
+          <w:rFonts w:ascii="微软雅黑" w:eastAsia="微软雅黑" w:hAnsi="微软雅黑" w:hint="eastAsia"/>
+          <w:sz w:val="28"/>
+          <w:szCs w:val="28"/>
+        </w:rPr>
+        <w:t>取快递订单在被接受前，待取快递私密信息隐藏（通过）</w:t>
+      </w:r>
+    </w:p>
+    <w:p>
+      <w:pPr>
+        <w:pStyle w:val="a5"/>
+        <w:numPr>
+          <w:ilvl w:val="0"/>
+          <w:numId w:val="6"/>
+        </w:numPr>
+        <w:ind w:firstLineChars="0"/>
+        <w:rPr>
+          <w:rFonts w:ascii="微软雅黑" w:eastAsia="微软雅黑" w:hAnsi="微软雅黑"/>
+          <w:sz w:val="28"/>
+          <w:szCs w:val="28"/>
+        </w:rPr>
+      </w:pPr>
+      <w:r>
+        <w:rPr>
+          <w:rFonts w:ascii="微软雅黑" w:eastAsia="微软雅黑" w:hAnsi="微软雅黑" w:hint="eastAsia"/>
+          <w:sz w:val="28"/>
+          <w:szCs w:val="28"/>
+        </w:rPr>
+        <w:t>接受取快递订单前，通过输入密码确认（通过）</w:t>
+      </w:r>
+    </w:p>
+    <w:p>
+      <w:pPr>
+        <w:pStyle w:val="a5"/>
+        <w:numPr>
+          <w:ilvl w:val="0"/>
+          <w:numId w:val="6"/>
+        </w:numPr>
+        <w:ind w:firstLineChars="0"/>
+        <w:rPr>
+          <w:rFonts w:ascii="微软雅黑" w:eastAsia="微软雅黑" w:hAnsi="微软雅黑"/>
+          <w:sz w:val="28"/>
+          <w:szCs w:val="28"/>
+        </w:rPr>
+      </w:pPr>
+      <w:r>
+        <w:rPr>
+          <w:rFonts w:ascii="微软雅黑" w:eastAsia="微软雅黑" w:hAnsi="微软雅黑" w:hint="eastAsia"/>
+          <w:sz w:val="28"/>
+          <w:szCs w:val="28"/>
+        </w:rPr>
+        <w:t>密码输入错误，不显示待取快递完整信息</w:t>
+      </w:r>
+    </w:p>
+    <w:p>
+      <w:pPr>
+        <w:pStyle w:val="a5"/>
+        <w:numPr>
+          <w:ilvl w:val="0"/>
+          <w:numId w:val="6"/>
+        </w:numPr>
+        <w:ind w:firstLineChars="0"/>
+        <w:rPr>
+          <w:rFonts w:ascii="微软雅黑" w:eastAsia="微软雅黑" w:hAnsi="微软雅黑"/>
+          <w:sz w:val="28"/>
+          <w:szCs w:val="28"/>
+        </w:rPr>
+      </w:pPr>
+      <w:r>
+        <w:rPr>
+          <w:rFonts w:ascii="微软雅黑" w:eastAsia="微软雅黑" w:hAnsi="微软雅黑" w:hint="eastAsia"/>
+          <w:sz w:val="28"/>
+          <w:szCs w:val="28"/>
+        </w:rPr>
+        <w:t>取快递订单确认接收后，显示待取快递完整信息（通过）</w:t>
+      </w:r>
+    </w:p>
+    <w:p>
+      <w:pPr>
+        <w:pStyle w:val="a5"/>
+        <w:numPr>
+          <w:ilvl w:val="0"/>
+          <w:numId w:val="6"/>
+        </w:numPr>
+        <w:ind w:firstLineChars="0"/>
+        <w:rPr>
+          <w:rFonts w:ascii="微软雅黑" w:eastAsia="微软雅黑" w:hAnsi="微软雅黑"/>
+          <w:sz w:val="28"/>
+          <w:szCs w:val="28"/>
+        </w:rPr>
+      </w:pPr>
+      <w:r>
+        <w:rPr>
+          <w:rFonts w:ascii="微软雅黑" w:eastAsia="微软雅黑" w:hAnsi="微软雅黑" w:hint="eastAsia"/>
+          <w:sz w:val="28"/>
+          <w:szCs w:val="28"/>
         </w:rPr>
         <w:t>接单后，其他用户不能再次接单（通过）</w:t>
       </w:r>
     </w:p>
     <w:p>
-      <w:r>
-        <w:rPr>
-          <w:rFonts w:hint="eastAsia"/>
-        </w:rPr>
-        <w:t>接单后，下单用户收到反馈信息（通过）</w:t>
-      </w:r>
-    </w:p>
-    <w:p/>
+      <w:pPr>
+        <w:pStyle w:val="a5"/>
+        <w:numPr>
+          <w:ilvl w:val="0"/>
+          <w:numId w:val="6"/>
+        </w:numPr>
+        <w:ind w:firstLineChars="0"/>
+        <w:rPr>
+          <w:rFonts w:ascii="微软雅黑" w:eastAsia="微软雅黑" w:hAnsi="微软雅黑"/>
+          <w:sz w:val="28"/>
+          <w:szCs w:val="28"/>
+        </w:rPr>
+      </w:pPr>
+      <w:r>
+        <w:rPr>
+          <w:rFonts w:ascii="微软雅黑" w:eastAsia="微软雅黑" w:hAnsi="微软雅黑" w:hint="eastAsia"/>
+          <w:sz w:val="28"/>
+          <w:szCs w:val="28"/>
+        </w:rPr>
+        <w:t>接单后，下单用户收到反馈信息</w:t>
+      </w:r>
+      <w:r>
+        <w:rPr>
+          <w:rFonts w:ascii="微软雅黑" w:eastAsia="微软雅黑" w:hAnsi="微软雅黑" w:hint="eastAsia"/>
+          <w:sz w:val="28"/>
+          <w:szCs w:val="28"/>
+        </w:rPr>
+        <w:t>（通过）</w:t>
+      </w:r>
+    </w:p>
     <w:sectPr>
       <w:pgSz w:w="11906" w:h="16838"/>
       <w:pgMar w:top="1440" w:right="1800" w:bottom="1440" w:left="1800" w:header="851" w:footer="992" w:gutter="0"/>
@@ -191,6 +402,557 @@
     </w:p>
   </w:footnote>
 </w:footnotes>
+</file>
+
+<file path=word/numbering.xml><?xml version="1.0" encoding="utf-8"?>
+<w:numbering xmlns:wpc="http://schemas.microsoft.com/office/word/2010/wordprocessingCanvas" xmlns:mc="http://schemas.openxmlformats.org/markup-compatibility/2006" xmlns:o="urn:schemas-microsoft-com:office:office" xmlns:r="http://schemas.openxmlformats.org/officeDocument/2006/relationships" xmlns:m="http://schemas.openxmlformats.org/officeDocument/2006/math" xmlns:v="urn:schemas-microsoft-com:vml" xmlns:wp14="http://schemas.microsoft.com/office/word/2010/wordprocessingDrawing" xmlns:wp="http://schemas.openxmlformats.org/drawingml/2006/wordprocessingDrawing" xmlns:w10="urn:schemas-microsoft-com:office:word" xmlns:w="http://schemas.openxmlformats.org/wordprocessingml/2006/main" xmlns:w14="http://schemas.microsoft.com/office/word/2010/wordml" xmlns:wpg="http://schemas.microsoft.com/office/word/2010/wordprocessingGroup" xmlns:wpi="http://schemas.microsoft.com/office/word/2010/wordprocessingInk" xmlns:wne="http://schemas.microsoft.com/office/word/2006/wordml" xmlns:wps="http://schemas.microsoft.com/office/word/2010/wordprocessingShape" mc:Ignorable="w14 wp14">
+  <w:abstractNum w:abstractNumId="0">
+    <w:nsid w:val="037E1F26"/>
+    <w:multiLevelType w:val="hybridMultilevel"/>
+    <w:tmpl w:val="7FBA69BC"/>
+    <w:lvl w:ilvl="0" w:tplc="6876118C">
+      <w:start w:val="1"/>
+      <w:numFmt w:val="decimal"/>
+      <w:lvlText w:val="%1、"/>
+      <w:lvlJc w:val="left"/>
+      <w:pPr>
+        <w:ind w:left="420" w:hanging="420"/>
+      </w:pPr>
+      <w:rPr>
+        <w:rFonts w:hint="default"/>
+      </w:rPr>
+    </w:lvl>
+    <w:lvl w:ilvl="1" w:tplc="04090019" w:tentative="1">
+      <w:start w:val="1"/>
+      <w:numFmt w:val="lowerLetter"/>
+      <w:lvlText w:val="%2)"/>
+      <w:lvlJc w:val="left"/>
+      <w:pPr>
+        <w:ind w:left="840" w:hanging="420"/>
+      </w:pPr>
+    </w:lvl>
+    <w:lvl w:ilvl="2" w:tplc="0409001B" w:tentative="1">
+      <w:start w:val="1"/>
+      <w:numFmt w:val="lowerRoman"/>
+      <w:lvlText w:val="%3."/>
+      <w:lvlJc w:val="right"/>
+      <w:pPr>
+        <w:ind w:left="1260" w:hanging="420"/>
+      </w:pPr>
+    </w:lvl>
+    <w:lvl w:ilvl="3" w:tplc="0409000F" w:tentative="1">
+      <w:start w:val="1"/>
+      <w:numFmt w:val="decimal"/>
+      <w:lvlText w:val="%4."/>
+      <w:lvlJc w:val="left"/>
+      <w:pPr>
+        <w:ind w:left="1680" w:hanging="420"/>
+      </w:pPr>
+    </w:lvl>
+    <w:lvl w:ilvl="4" w:tplc="04090019" w:tentative="1">
+      <w:start w:val="1"/>
+      <w:numFmt w:val="lowerLetter"/>
+      <w:lvlText w:val="%5)"/>
+      <w:lvlJc w:val="left"/>
+      <w:pPr>
+        <w:ind w:left="2100" w:hanging="420"/>
+      </w:pPr>
+    </w:lvl>
+    <w:lvl w:ilvl="5" w:tplc="0409001B" w:tentative="1">
+      <w:start w:val="1"/>
+      <w:numFmt w:val="lowerRoman"/>
+      <w:lvlText w:val="%6."/>
+      <w:lvlJc w:val="right"/>
+      <w:pPr>
+        <w:ind w:left="2520" w:hanging="420"/>
+      </w:pPr>
+    </w:lvl>
+    <w:lvl w:ilvl="6" w:tplc="0409000F" w:tentative="1">
+      <w:start w:val="1"/>
+      <w:numFmt w:val="decimal"/>
+      <w:lvlText w:val="%7."/>
+      <w:lvlJc w:val="left"/>
+      <w:pPr>
+        <w:ind w:left="2940" w:hanging="420"/>
+      </w:pPr>
+    </w:lvl>
+    <w:lvl w:ilvl="7" w:tplc="04090019" w:tentative="1">
+      <w:start w:val="1"/>
+      <w:numFmt w:val="lowerLetter"/>
+      <w:lvlText w:val="%8)"/>
+      <w:lvlJc w:val="left"/>
+      <w:pPr>
+        <w:ind w:left="3360" w:hanging="420"/>
+      </w:pPr>
+    </w:lvl>
+    <w:lvl w:ilvl="8" w:tplc="0409001B" w:tentative="1">
+      <w:start w:val="1"/>
+      <w:numFmt w:val="lowerRoman"/>
+      <w:lvlText w:val="%9."/>
+      <w:lvlJc w:val="right"/>
+      <w:pPr>
+        <w:ind w:left="3780" w:hanging="420"/>
+      </w:pPr>
+    </w:lvl>
+  </w:abstractNum>
+  <w:abstractNum w:abstractNumId="1">
+    <w:nsid w:val="0686710C"/>
+    <w:multiLevelType w:val="hybridMultilevel"/>
+    <w:tmpl w:val="4FF6E2E8"/>
+    <w:lvl w:ilvl="0" w:tplc="0409000F">
+      <w:start w:val="1"/>
+      <w:numFmt w:val="decimal"/>
+      <w:lvlText w:val="%1."/>
+      <w:lvlJc w:val="left"/>
+      <w:pPr>
+        <w:ind w:left="420" w:hanging="420"/>
+      </w:pPr>
+    </w:lvl>
+    <w:lvl w:ilvl="1" w:tplc="04090019" w:tentative="1">
+      <w:start w:val="1"/>
+      <w:numFmt w:val="lowerLetter"/>
+      <w:lvlText w:val="%2)"/>
+      <w:lvlJc w:val="left"/>
+      <w:pPr>
+        <w:ind w:left="840" w:hanging="420"/>
+      </w:pPr>
+    </w:lvl>
+    <w:lvl w:ilvl="2" w:tplc="0409001B" w:tentative="1">
+      <w:start w:val="1"/>
+      <w:numFmt w:val="lowerRoman"/>
+      <w:lvlText w:val="%3."/>
+      <w:lvlJc w:val="right"/>
+      <w:pPr>
+        <w:ind w:left="1260" w:hanging="420"/>
+      </w:pPr>
+    </w:lvl>
+    <w:lvl w:ilvl="3" w:tplc="0409000F" w:tentative="1">
+      <w:start w:val="1"/>
+      <w:numFmt w:val="decimal"/>
+      <w:lvlText w:val="%4."/>
+      <w:lvlJc w:val="left"/>
+      <w:pPr>
+        <w:ind w:left="1680" w:hanging="420"/>
+      </w:pPr>
+    </w:lvl>
+    <w:lvl w:ilvl="4" w:tplc="04090019" w:tentative="1">
+      <w:start w:val="1"/>
+      <w:numFmt w:val="lowerLetter"/>
+      <w:lvlText w:val="%5)"/>
+      <w:lvlJc w:val="left"/>
+      <w:pPr>
+        <w:ind w:left="2100" w:hanging="420"/>
+      </w:pPr>
+    </w:lvl>
+    <w:lvl w:ilvl="5" w:tplc="0409001B" w:tentative="1">
+      <w:start w:val="1"/>
+      <w:numFmt w:val="lowerRoman"/>
+      <w:lvlText w:val="%6."/>
+      <w:lvlJc w:val="right"/>
+      <w:pPr>
+        <w:ind w:left="2520" w:hanging="420"/>
+      </w:pPr>
+    </w:lvl>
+    <w:lvl w:ilvl="6" w:tplc="0409000F" w:tentative="1">
+      <w:start w:val="1"/>
+      <w:numFmt w:val="decimal"/>
+      <w:lvlText w:val="%7."/>
+      <w:lvlJc w:val="left"/>
+      <w:pPr>
+        <w:ind w:left="2940" w:hanging="420"/>
+      </w:pPr>
+    </w:lvl>
+    <w:lvl w:ilvl="7" w:tplc="04090019" w:tentative="1">
+      <w:start w:val="1"/>
+      <w:numFmt w:val="lowerLetter"/>
+      <w:lvlText w:val="%8)"/>
+      <w:lvlJc w:val="left"/>
+      <w:pPr>
+        <w:ind w:left="3360" w:hanging="420"/>
+      </w:pPr>
+    </w:lvl>
+    <w:lvl w:ilvl="8" w:tplc="0409001B" w:tentative="1">
+      <w:start w:val="1"/>
+      <w:numFmt w:val="lowerRoman"/>
+      <w:lvlText w:val="%9."/>
+      <w:lvlJc w:val="right"/>
+      <w:pPr>
+        <w:ind w:left="3780" w:hanging="420"/>
+      </w:pPr>
+    </w:lvl>
+  </w:abstractNum>
+  <w:abstractNum w:abstractNumId="2">
+    <w:nsid w:val="3C7931EB"/>
+    <w:multiLevelType w:val="hybridMultilevel"/>
+    <w:tmpl w:val="DB9C743C"/>
+    <w:lvl w:ilvl="0" w:tplc="202EEEE2">
+      <w:start w:val="1"/>
+      <w:numFmt w:val="decimal"/>
+      <w:lvlText w:val="%1、"/>
+      <w:lvlJc w:val="left"/>
+      <w:pPr>
+        <w:ind w:left="420" w:hanging="420"/>
+      </w:pPr>
+      <w:rPr>
+        <w:rFonts w:hint="default"/>
+      </w:rPr>
+    </w:lvl>
+    <w:lvl w:ilvl="1" w:tplc="04090019" w:tentative="1">
+      <w:start w:val="1"/>
+      <w:numFmt w:val="lowerLetter"/>
+      <w:lvlText w:val="%2)"/>
+      <w:lvlJc w:val="left"/>
+      <w:pPr>
+        <w:ind w:left="840" w:hanging="420"/>
+      </w:pPr>
+    </w:lvl>
+    <w:lvl w:ilvl="2" w:tplc="0409001B" w:tentative="1">
+      <w:start w:val="1"/>
+      <w:numFmt w:val="lowerRoman"/>
+      <w:lvlText w:val="%3."/>
+      <w:lvlJc w:val="right"/>
+      <w:pPr>
+        <w:ind w:left="1260" w:hanging="420"/>
+      </w:pPr>
+    </w:lvl>
+    <w:lvl w:ilvl="3" w:tplc="0409000F" w:tentative="1">
+      <w:start w:val="1"/>
+      <w:numFmt w:val="decimal"/>
+      <w:lvlText w:val="%4."/>
+      <w:lvlJc w:val="left"/>
+      <w:pPr>
+        <w:ind w:left="1680" w:hanging="420"/>
+      </w:pPr>
+    </w:lvl>
+    <w:lvl w:ilvl="4" w:tplc="04090019" w:tentative="1">
+      <w:start w:val="1"/>
+      <w:numFmt w:val="lowerLetter"/>
+      <w:lvlText w:val="%5)"/>
+      <w:lvlJc w:val="left"/>
+      <w:pPr>
+        <w:ind w:left="2100" w:hanging="420"/>
+      </w:pPr>
+    </w:lvl>
+    <w:lvl w:ilvl="5" w:tplc="0409001B" w:tentative="1">
+      <w:start w:val="1"/>
+      <w:numFmt w:val="lowerRoman"/>
+      <w:lvlText w:val="%6."/>
+      <w:lvlJc w:val="right"/>
+      <w:pPr>
+        <w:ind w:left="2520" w:hanging="420"/>
+      </w:pPr>
+    </w:lvl>
+    <w:lvl w:ilvl="6" w:tplc="0409000F" w:tentative="1">
+      <w:start w:val="1"/>
+      <w:numFmt w:val="decimal"/>
+      <w:lvlText w:val="%7."/>
+      <w:lvlJc w:val="left"/>
+      <w:pPr>
+        <w:ind w:left="2940" w:hanging="420"/>
+      </w:pPr>
+    </w:lvl>
+    <w:lvl w:ilvl="7" w:tplc="04090019" w:tentative="1">
+      <w:start w:val="1"/>
+      <w:numFmt w:val="lowerLetter"/>
+      <w:lvlText w:val="%8)"/>
+      <w:lvlJc w:val="left"/>
+      <w:pPr>
+        <w:ind w:left="3360" w:hanging="420"/>
+      </w:pPr>
+    </w:lvl>
+    <w:lvl w:ilvl="8" w:tplc="0409001B" w:tentative="1">
+      <w:start w:val="1"/>
+      <w:numFmt w:val="lowerRoman"/>
+      <w:lvlText w:val="%9."/>
+      <w:lvlJc w:val="right"/>
+      <w:pPr>
+        <w:ind w:left="3780" w:hanging="420"/>
+      </w:pPr>
+    </w:lvl>
+  </w:abstractNum>
+  <w:abstractNum w:abstractNumId="3">
+    <w:nsid w:val="501B5B27"/>
+    <w:multiLevelType w:val="hybridMultilevel"/>
+    <w:tmpl w:val="604CCC18"/>
+    <w:lvl w:ilvl="0" w:tplc="0409000F">
+      <w:start w:val="1"/>
+      <w:numFmt w:val="decimal"/>
+      <w:lvlText w:val="%1."/>
+      <w:lvlJc w:val="left"/>
+      <w:pPr>
+        <w:ind w:left="420" w:hanging="420"/>
+      </w:pPr>
+    </w:lvl>
+    <w:lvl w:ilvl="1" w:tplc="04090019" w:tentative="1">
+      <w:start w:val="1"/>
+      <w:numFmt w:val="lowerLetter"/>
+      <w:lvlText w:val="%2)"/>
+      <w:lvlJc w:val="left"/>
+      <w:pPr>
+        <w:ind w:left="840" w:hanging="420"/>
+      </w:pPr>
+    </w:lvl>
+    <w:lvl w:ilvl="2" w:tplc="0409001B" w:tentative="1">
+      <w:start w:val="1"/>
+      <w:numFmt w:val="lowerRoman"/>
+      <w:lvlText w:val="%3."/>
+      <w:lvlJc w:val="right"/>
+      <w:pPr>
+        <w:ind w:left="1260" w:hanging="420"/>
+      </w:pPr>
+    </w:lvl>
+    <w:lvl w:ilvl="3" w:tplc="0409000F" w:tentative="1">
+      <w:start w:val="1"/>
+      <w:numFmt w:val="decimal"/>
+      <w:lvlText w:val="%4."/>
+      <w:lvlJc w:val="left"/>
+      <w:pPr>
+        <w:ind w:left="1680" w:hanging="420"/>
+      </w:pPr>
+    </w:lvl>
+    <w:lvl w:ilvl="4" w:tplc="04090019" w:tentative="1">
+      <w:start w:val="1"/>
+      <w:numFmt w:val="lowerLetter"/>
+      <w:lvlText w:val="%5)"/>
+      <w:lvlJc w:val="left"/>
+      <w:pPr>
+        <w:ind w:left="2100" w:hanging="420"/>
+      </w:pPr>
+    </w:lvl>
+    <w:lvl w:ilvl="5" w:tplc="0409001B" w:tentative="1">
+      <w:start w:val="1"/>
+      <w:numFmt w:val="lowerRoman"/>
+      <w:lvlText w:val="%6."/>
+      <w:lvlJc w:val="right"/>
+      <w:pPr>
+        <w:ind w:left="2520" w:hanging="420"/>
+      </w:pPr>
+    </w:lvl>
+    <w:lvl w:ilvl="6" w:tplc="0409000F" w:tentative="1">
+      <w:start w:val="1"/>
+      <w:numFmt w:val="decimal"/>
+      <w:lvlText w:val="%7."/>
+      <w:lvlJc w:val="left"/>
+      <w:pPr>
+        <w:ind w:left="2940" w:hanging="420"/>
+      </w:pPr>
+    </w:lvl>
+    <w:lvl w:ilvl="7" w:tplc="04090019" w:tentative="1">
+      <w:start w:val="1"/>
+      <w:numFmt w:val="lowerLetter"/>
+      <w:lvlText w:val="%8)"/>
+      <w:lvlJc w:val="left"/>
+      <w:pPr>
+        <w:ind w:left="3360" w:hanging="420"/>
+      </w:pPr>
+    </w:lvl>
+    <w:lvl w:ilvl="8" w:tplc="0409001B" w:tentative="1">
+      <w:start w:val="1"/>
+      <w:numFmt w:val="lowerRoman"/>
+      <w:lvlText w:val="%9."/>
+      <w:lvlJc w:val="right"/>
+      <w:pPr>
+        <w:ind w:left="3780" w:hanging="420"/>
+      </w:pPr>
+    </w:lvl>
+  </w:abstractNum>
+  <w:abstractNum w:abstractNumId="4">
+    <w:nsid w:val="657200F4"/>
+    <w:multiLevelType w:val="hybridMultilevel"/>
+    <w:tmpl w:val="33EC6F86"/>
+    <w:lvl w:ilvl="0" w:tplc="BD701162">
+      <w:start w:val="1"/>
+      <w:numFmt w:val="decimal"/>
+      <w:lvlText w:val="%1、"/>
+      <w:lvlJc w:val="left"/>
+      <w:pPr>
+        <w:ind w:left="420" w:hanging="420"/>
+      </w:pPr>
+      <w:rPr>
+        <w:rFonts w:hint="eastAsia"/>
+      </w:rPr>
+    </w:lvl>
+    <w:lvl w:ilvl="1" w:tplc="04090019" w:tentative="1">
+      <w:start w:val="1"/>
+      <w:numFmt w:val="lowerLetter"/>
+      <w:lvlText w:val="%2)"/>
+      <w:lvlJc w:val="left"/>
+      <w:pPr>
+        <w:ind w:left="840" w:hanging="420"/>
+      </w:pPr>
+    </w:lvl>
+    <w:lvl w:ilvl="2" w:tplc="0409001B" w:tentative="1">
+      <w:start w:val="1"/>
+      <w:numFmt w:val="lowerRoman"/>
+      <w:lvlText w:val="%3."/>
+      <w:lvlJc w:val="right"/>
+      <w:pPr>
+        <w:ind w:left="1260" w:hanging="420"/>
+      </w:pPr>
+    </w:lvl>
+    <w:lvl w:ilvl="3" w:tplc="0409000F" w:tentative="1">
+      <w:start w:val="1"/>
+      <w:numFmt w:val="decimal"/>
+      <w:lvlText w:val="%4."/>
+      <w:lvlJc w:val="left"/>
+      <w:pPr>
+        <w:ind w:left="1680" w:hanging="420"/>
+      </w:pPr>
+    </w:lvl>
+    <w:lvl w:ilvl="4" w:tplc="04090019" w:tentative="1">
+      <w:start w:val="1"/>
+      <w:numFmt w:val="lowerLetter"/>
+      <w:lvlText w:val="%5)"/>
+      <w:lvlJc w:val="left"/>
+      <w:pPr>
+        <w:ind w:left="2100" w:hanging="420"/>
+      </w:pPr>
+    </w:lvl>
+    <w:lvl w:ilvl="5" w:tplc="0409001B" w:tentative="1">
+      <w:start w:val="1"/>
+      <w:numFmt w:val="lowerRoman"/>
+      <w:lvlText w:val="%6."/>
+      <w:lvlJc w:val="right"/>
+      <w:pPr>
+        <w:ind w:left="2520" w:hanging="420"/>
+      </w:pPr>
+    </w:lvl>
+    <w:lvl w:ilvl="6" w:tplc="0409000F" w:tentative="1">
+      <w:start w:val="1"/>
+      <w:numFmt w:val="decimal"/>
+      <w:lvlText w:val="%7."/>
+      <w:lvlJc w:val="left"/>
+      <w:pPr>
+        <w:ind w:left="2940" w:hanging="420"/>
+      </w:pPr>
+    </w:lvl>
+    <w:lvl w:ilvl="7" w:tplc="04090019" w:tentative="1">
+      <w:start w:val="1"/>
+      <w:numFmt w:val="lowerLetter"/>
+      <w:lvlText w:val="%8)"/>
+      <w:lvlJc w:val="left"/>
+      <w:pPr>
+        <w:ind w:left="3360" w:hanging="420"/>
+      </w:pPr>
+    </w:lvl>
+    <w:lvl w:ilvl="8" w:tplc="0409001B" w:tentative="1">
+      <w:start w:val="1"/>
+      <w:numFmt w:val="lowerRoman"/>
+      <w:lvlText w:val="%9."/>
+      <w:lvlJc w:val="right"/>
+      <w:pPr>
+        <w:ind w:left="3780" w:hanging="420"/>
+      </w:pPr>
+    </w:lvl>
+  </w:abstractNum>
+  <w:abstractNum w:abstractNumId="5">
+    <w:nsid w:val="6B335EB0"/>
+    <w:multiLevelType w:val="hybridMultilevel"/>
+    <w:tmpl w:val="9AEA9550"/>
+    <w:lvl w:ilvl="0" w:tplc="BD701162">
+      <w:start w:val="1"/>
+      <w:numFmt w:val="decimal"/>
+      <w:lvlText w:val="%1、"/>
+      <w:lvlJc w:val="left"/>
+      <w:pPr>
+        <w:ind w:left="420" w:hanging="420"/>
+      </w:pPr>
+      <w:rPr>
+        <w:rFonts w:hint="eastAsia"/>
+      </w:rPr>
+    </w:lvl>
+    <w:lvl w:ilvl="1" w:tplc="04090019" w:tentative="1">
+      <w:start w:val="1"/>
+      <w:numFmt w:val="lowerLetter"/>
+      <w:lvlText w:val="%2)"/>
+      <w:lvlJc w:val="left"/>
+      <w:pPr>
+        <w:ind w:left="840" w:hanging="420"/>
+      </w:pPr>
+    </w:lvl>
+    <w:lvl w:ilvl="2" w:tplc="0409001B" w:tentative="1">
+      <w:start w:val="1"/>
+      <w:numFmt w:val="lowerRoman"/>
+      <w:lvlText w:val="%3."/>
+      <w:lvlJc w:val="right"/>
+      <w:pPr>
+        <w:ind w:left="1260" w:hanging="420"/>
+      </w:pPr>
+    </w:lvl>
+    <w:lvl w:ilvl="3" w:tplc="0409000F" w:tentative="1">
+      <w:start w:val="1"/>
+      <w:numFmt w:val="decimal"/>
+      <w:lvlText w:val="%4."/>
+      <w:lvlJc w:val="left"/>
+      <w:pPr>
+        <w:ind w:left="1680" w:hanging="420"/>
+      </w:pPr>
+    </w:lvl>
+    <w:lvl w:ilvl="4" w:tplc="04090019" w:tentative="1">
+      <w:start w:val="1"/>
+      <w:numFmt w:val="lowerLetter"/>
+      <w:lvlText w:val="%5)"/>
+      <w:lvlJc w:val="left"/>
+      <w:pPr>
+        <w:ind w:left="2100" w:hanging="420"/>
+      </w:pPr>
+    </w:lvl>
+    <w:lvl w:ilvl="5" w:tplc="0409001B" w:tentative="1">
+      <w:start w:val="1"/>
+      <w:numFmt w:val="lowerRoman"/>
+      <w:lvlText w:val="%6."/>
+      <w:lvlJc w:val="right"/>
+      <w:pPr>
+        <w:ind w:left="2520" w:hanging="420"/>
+      </w:pPr>
+    </w:lvl>
+    <w:lvl w:ilvl="6" w:tplc="0409000F" w:tentative="1">
+      <w:start w:val="1"/>
+      <w:numFmt w:val="decimal"/>
+      <w:lvlText w:val="%7."/>
+      <w:lvlJc w:val="left"/>
+      <w:pPr>
+        <w:ind w:left="2940" w:hanging="420"/>
+      </w:pPr>
+    </w:lvl>
+    <w:lvl w:ilvl="7" w:tplc="04090019" w:tentative="1">
+      <w:start w:val="1"/>
+      <w:numFmt w:val="lowerLetter"/>
+      <w:lvlText w:val="%8)"/>
+      <w:lvlJc w:val="left"/>
+      <w:pPr>
+        <w:ind w:left="3360" w:hanging="420"/>
+      </w:pPr>
+    </w:lvl>
+    <w:lvl w:ilvl="8" w:tplc="0409001B" w:tentative="1">
+      <w:start w:val="1"/>
+      <w:numFmt w:val="lowerRoman"/>
+      <w:lvlText w:val="%9."/>
+      <w:lvlJc w:val="right"/>
+      <w:pPr>
+        <w:ind w:left="3780" w:hanging="420"/>
+      </w:pPr>
+    </w:lvl>
+  </w:abstractNum>
+  <w:num w:numId="1">
+    <w:abstractNumId w:val="1"/>
+  </w:num>
+  <w:num w:numId="2">
+    <w:abstractNumId w:val="3"/>
+  </w:num>
+  <w:num w:numId="3">
+    <w:abstractNumId w:val="4"/>
+  </w:num>
+  <w:num w:numId="4">
+    <w:abstractNumId w:val="2"/>
+  </w:num>
+  <w:num w:numId="5">
+    <w:abstractNumId w:val="0"/>
+  </w:num>
+  <w:num w:numId="6">
+    <w:abstractNumId w:val="5"/>
+  </w:num>
+</w:numbering>
 </file>
 
 <file path=word/styles.xml><?xml version="1.0" encoding="utf-8"?>
@@ -445,6 +1207,16 @@
       <w:sz w:val="18"/>
       <w:szCs w:val="18"/>
     </w:rPr>
+  </w:style>
+  <w:style w:type="paragraph" w:styleId="a5">
+    <w:name w:val="List Paragraph"/>
+    <w:basedOn w:val="a"/>
+    <w:uiPriority w:val="34"/>
+    <w:qFormat/>
+    <w:rsid w:val="003A2F4D"/>
+    <w:pPr>
+      <w:ind w:firstLineChars="200" w:firstLine="420"/>
+    </w:pPr>
   </w:style>
 </w:styles>
 </file>
@@ -701,6 +1473,16 @@
       <w:sz w:val="18"/>
       <w:szCs w:val="18"/>
     </w:rPr>
+  </w:style>
+  <w:style w:type="paragraph" w:styleId="a5">
+    <w:name w:val="List Paragraph"/>
+    <w:basedOn w:val="a"/>
+    <w:uiPriority w:val="34"/>
+    <w:qFormat/>
+    <w:rsid w:val="003A2F4D"/>
+    <w:pPr>
+      <w:ind w:firstLineChars="200" w:firstLine="420"/>
+    </w:pPr>
   </w:style>
 </w:styles>
 </file>

</xml_diff>